<commit_message>
The last part of patterns and principle of report
</commit_message>
<xml_diff>
--- a/Report/Ass1Report.docx
+++ b/Report/Ass1Report.docx
@@ -1689,10 +1689,20 @@
       <w:r>
         <w:rPr>
           <w:rFonts w:ascii="Times New Roman" w:hAnsi="Times New Roman" w:cs="Times New Roman"/>
-          <w:sz w:val="18"/>
-          <w:szCs w:val="18"/>
-        </w:rPr>
-        <w:t xml:space="preserve">Charger class is the class which try to meet the </w:t>
+          <w:i/>
+          <w:iCs/>
+          <w:sz w:val="18"/>
+          <w:szCs w:val="18"/>
+        </w:rPr>
+        <w:t>Charger</w:t>
+      </w:r>
+      <w:r>
+        <w:rPr>
+          <w:rFonts w:ascii="Times New Roman" w:hAnsi="Times New Roman" w:cs="Times New Roman"/>
+          <w:sz w:val="18"/>
+          <w:szCs w:val="18"/>
+        </w:rPr>
+        <w:t xml:space="preserve"> class is the class which try to meet the </w:t>
       </w:r>
       <w:r>
         <w:rPr>
@@ -1750,43 +1760,107 @@
         </w:rPr>
         <w:t xml:space="preserve"> </w:t>
       </w:r>
-    </w:p>
-    <w:p>
-      <w:pPr>
-        <w:ind w:left="360"/>
-        <w:rPr>
-          <w:rFonts w:ascii="Times New Roman" w:hAnsi="Times New Roman" w:cs="Times New Roman"/>
-          <w:sz w:val="18"/>
-          <w:szCs w:val="18"/>
-        </w:rPr>
-      </w:pPr>
-    </w:p>
-    <w:p>
-      <w:pPr>
-        <w:ind w:left="360"/>
-        <w:rPr>
-          <w:rFonts w:ascii="Times New Roman" w:hAnsi="Times New Roman" w:cs="Times New Roman"/>
-          <w:sz w:val="18"/>
-          <w:szCs w:val="18"/>
-        </w:rPr>
-      </w:pPr>
-    </w:p>
-    <w:p>
-      <w:pPr>
-        <w:ind w:left="360"/>
-        <w:rPr>
-          <w:rFonts w:ascii="Times New Roman" w:hAnsi="Times New Roman" w:cs="Times New Roman"/>
-          <w:sz w:val="18"/>
-          <w:szCs w:val="18"/>
-        </w:rPr>
-      </w:pPr>
-      <w:r>
-        <w:rPr>
-          <w:rFonts w:ascii="Times New Roman" w:hAnsi="Times New Roman" w:cs="Times New Roman"/>
-          <w:sz w:val="18"/>
-          <w:szCs w:val="18"/>
-        </w:rPr>
-        <w:t xml:space="preserve">This design meets the </w:t>
+      <w:r>
+        <w:rPr>
+          <w:rFonts w:ascii="Times New Roman" w:hAnsi="Times New Roman" w:cs="Times New Roman"/>
+          <w:sz w:val="18"/>
+          <w:szCs w:val="18"/>
+        </w:rPr>
+        <w:t xml:space="preserve">Because of this class, the mailItem can only connect to the </w:t>
+      </w:r>
+      <w:r>
+        <w:rPr>
+          <w:rFonts w:ascii="Times New Roman" w:hAnsi="Times New Roman" w:cs="Times New Roman"/>
+          <w:i/>
+          <w:iCs/>
+          <w:sz w:val="18"/>
+          <w:szCs w:val="18"/>
+        </w:rPr>
+        <w:t>Charger</w:t>
+      </w:r>
+      <w:r>
+        <w:rPr>
+          <w:rFonts w:ascii="Times New Roman" w:hAnsi="Times New Roman" w:cs="Times New Roman"/>
+          <w:sz w:val="18"/>
+          <w:szCs w:val="18"/>
+        </w:rPr>
+        <w:t xml:space="preserve"> but do not need to connect to the </w:t>
+      </w:r>
+      <w:r>
+        <w:rPr>
+          <w:rFonts w:ascii="Times New Roman" w:hAnsi="Times New Roman" w:cs="Times New Roman"/>
+          <w:i/>
+          <w:iCs/>
+          <w:sz w:val="18"/>
+          <w:szCs w:val="18"/>
+        </w:rPr>
+        <w:t>ActivityCost</w:t>
+      </w:r>
+      <w:r>
+        <w:rPr>
+          <w:rFonts w:ascii="Times New Roman" w:hAnsi="Times New Roman" w:cs="Times New Roman"/>
+          <w:sz w:val="18"/>
+          <w:szCs w:val="18"/>
+        </w:rPr>
+        <w:t xml:space="preserve"> and </w:t>
+      </w:r>
+      <w:r>
+        <w:rPr>
+          <w:rFonts w:ascii="Times New Roman" w:hAnsi="Times New Roman" w:cs="Times New Roman"/>
+          <w:i/>
+          <w:iCs/>
+          <w:sz w:val="18"/>
+          <w:szCs w:val="18"/>
+        </w:rPr>
+        <w:t>ServiceFee</w:t>
+      </w:r>
+      <w:r>
+        <w:rPr>
+          <w:rFonts w:ascii="Times New Roman" w:hAnsi="Times New Roman" w:cs="Times New Roman"/>
+          <w:sz w:val="18"/>
+          <w:szCs w:val="18"/>
+        </w:rPr>
+        <w:t xml:space="preserve">. </w:t>
+      </w:r>
+      <w:r>
+        <w:rPr>
+          <w:rFonts w:ascii="Times New Roman" w:hAnsi="Times New Roman" w:cs="Times New Roman"/>
+          <w:sz w:val="18"/>
+          <w:szCs w:val="18"/>
+        </w:rPr>
+        <w:t>So, we can reduce the coupling by this.</w:t>
+      </w:r>
+      <w:r>
+        <w:rPr>
+          <w:rFonts w:ascii="Times New Roman" w:hAnsi="Times New Roman" w:cs="Times New Roman" w:hint="eastAsia"/>
+          <w:sz w:val="18"/>
+          <w:szCs w:val="18"/>
+        </w:rPr>
+        <w:t xml:space="preserve"> </w:t>
+      </w:r>
+      <w:r>
+        <w:rPr>
+          <w:rFonts w:ascii="Times New Roman" w:hAnsi="Times New Roman" w:cs="Times New Roman"/>
+          <w:sz w:val="18"/>
+          <w:szCs w:val="18"/>
+        </w:rPr>
+        <w:t xml:space="preserve">This design </w:t>
+      </w:r>
+      <w:r>
+        <w:rPr>
+          <w:rFonts w:ascii="Times New Roman" w:hAnsi="Times New Roman" w:cs="Times New Roman"/>
+          <w:sz w:val="18"/>
+          <w:szCs w:val="18"/>
+        </w:rPr>
+        <w:t xml:space="preserve">also </w:t>
+      </w:r>
+      <w:r>
+        <w:rPr>
+          <w:rFonts w:ascii="Times New Roman" w:hAnsi="Times New Roman" w:cs="Times New Roman"/>
+          <w:sz w:val="18"/>
+          <w:szCs w:val="18"/>
+        </w:rPr>
+        <w:t xml:space="preserve">meets the </w:t>
       </w:r>
       <w:r>
         <w:rPr>
@@ -1995,137 +2069,459 @@
       <w:pPr>
         <w:ind w:left="360"/>
         <w:rPr>
+          <w:rFonts w:ascii="Times New Roman" w:hAnsi="Times New Roman" w:cs="Times New Roman"/>
+          <w:sz w:val="18"/>
+          <w:szCs w:val="18"/>
+        </w:rPr>
+      </w:pPr>
+      <w:r>
+        <w:rPr>
           <w:rFonts w:ascii="Times New Roman" w:hAnsi="Times New Roman" w:cs="Times New Roman" w:hint="eastAsia"/>
           <w:sz w:val="18"/>
           <w:szCs w:val="18"/>
         </w:rPr>
-      </w:pPr>
-    </w:p>
-    <w:p>
-      <w:pPr>
-        <w:ind w:left="360"/>
-        <w:rPr>
-          <w:rFonts w:ascii="Times New Roman" w:hAnsi="Times New Roman" w:cs="Times New Roman"/>
-          <w:sz w:val="18"/>
-          <w:szCs w:val="18"/>
-        </w:rPr>
-      </w:pPr>
-    </w:p>
-    <w:p>
-      <w:pPr>
-        <w:ind w:left="360"/>
-        <w:rPr>
-          <w:rFonts w:ascii="Times New Roman" w:hAnsi="Times New Roman" w:cs="Times New Roman"/>
-          <w:sz w:val="18"/>
-          <w:szCs w:val="18"/>
-        </w:rPr>
-      </w:pPr>
-    </w:p>
-    <w:p>
-      <w:pPr>
-        <w:ind w:left="360"/>
-        <w:rPr>
-          <w:rFonts w:ascii="Times New Roman" w:hAnsi="Times New Roman" w:cs="Times New Roman"/>
-          <w:sz w:val="18"/>
-          <w:szCs w:val="18"/>
-        </w:rPr>
-      </w:pPr>
-    </w:p>
-    <w:p>
-      <w:pPr>
-        <w:ind w:left="360"/>
-        <w:rPr>
-          <w:rFonts w:ascii="Times New Roman" w:hAnsi="Times New Roman" w:cs="Times New Roman"/>
-          <w:sz w:val="18"/>
-          <w:szCs w:val="18"/>
-        </w:rPr>
-      </w:pPr>
-    </w:p>
-    <w:p>
-      <w:pPr>
-        <w:ind w:left="360"/>
-        <w:rPr>
-          <w:rFonts w:ascii="Times New Roman" w:hAnsi="Times New Roman" w:cs="Times New Roman"/>
-          <w:sz w:val="18"/>
-          <w:szCs w:val="18"/>
-        </w:rPr>
-      </w:pPr>
-    </w:p>
-    <w:p>
-      <w:pPr>
-        <w:ind w:left="360"/>
-        <w:rPr>
-          <w:rFonts w:ascii="Times New Roman" w:hAnsi="Times New Roman" w:cs="Times New Roman"/>
-          <w:sz w:val="18"/>
-          <w:szCs w:val="18"/>
-        </w:rPr>
-      </w:pPr>
-    </w:p>
-    <w:p>
-      <w:pPr>
-        <w:ind w:left="360"/>
-        <w:rPr>
-          <w:rFonts w:ascii="Times New Roman" w:hAnsi="Times New Roman" w:cs="Times New Roman"/>
-          <w:sz w:val="18"/>
-          <w:szCs w:val="18"/>
-        </w:rPr>
-      </w:pPr>
-    </w:p>
-    <w:p>
-      <w:pPr>
-        <w:ind w:left="360"/>
-        <w:rPr>
-          <w:rFonts w:ascii="Times New Roman" w:hAnsi="Times New Roman" w:cs="Times New Roman"/>
-          <w:sz w:val="18"/>
-          <w:szCs w:val="18"/>
-        </w:rPr>
-      </w:pPr>
-    </w:p>
-    <w:p>
-      <w:pPr>
-        <w:ind w:left="360"/>
-        <w:rPr>
-          <w:rFonts w:ascii="Times New Roman" w:hAnsi="Times New Roman" w:cs="Times New Roman"/>
-          <w:sz w:val="18"/>
-          <w:szCs w:val="18"/>
-        </w:rPr>
-      </w:pPr>
-    </w:p>
-    <w:p>
-      <w:pPr>
-        <w:ind w:left="360"/>
-        <w:rPr>
-          <w:rFonts w:ascii="Times New Roman" w:hAnsi="Times New Roman" w:cs="Times New Roman"/>
-          <w:sz w:val="18"/>
-          <w:szCs w:val="18"/>
-        </w:rPr>
-      </w:pPr>
-    </w:p>
-    <w:p>
-      <w:pPr>
-        <w:ind w:left="360"/>
-        <w:rPr>
-          <w:rFonts w:ascii="Times New Roman" w:hAnsi="Times New Roman" w:cs="Times New Roman"/>
-          <w:sz w:val="18"/>
-          <w:szCs w:val="18"/>
-        </w:rPr>
-      </w:pPr>
-    </w:p>
-    <w:p>
-      <w:pPr>
-        <w:ind w:left="360"/>
-        <w:rPr>
-          <w:rFonts w:ascii="Times New Roman" w:hAnsi="Times New Roman" w:cs="Times New Roman"/>
-          <w:sz w:val="18"/>
-          <w:szCs w:val="18"/>
-        </w:rPr>
-      </w:pPr>
-    </w:p>
-    <w:p>
-      <w:pPr>
-        <w:ind w:left="360"/>
-        <w:rPr>
-          <w:rFonts w:ascii="Times New Roman" w:hAnsi="Times New Roman" w:cs="Times New Roman"/>
+        <w:t>I</w:t>
+      </w:r>
+      <w:r>
+        <w:rPr>
+          <w:rFonts w:ascii="Times New Roman" w:hAnsi="Times New Roman" w:cs="Times New Roman"/>
+          <w:sz w:val="18"/>
+          <w:szCs w:val="18"/>
+        </w:rPr>
+        <w:t>n the</w:t>
+      </w:r>
+      <w:r>
+        <w:rPr>
+          <w:rFonts w:ascii="Times New Roman" w:hAnsi="Times New Roman" w:cs="Times New Roman"/>
+          <w:i/>
+          <w:iCs/>
+          <w:sz w:val="18"/>
+          <w:szCs w:val="18"/>
+        </w:rPr>
+        <w:t xml:space="preserve"> ServiceFee</w:t>
+      </w:r>
+      <w:r>
+        <w:rPr>
+          <w:rFonts w:ascii="Times New Roman" w:hAnsi="Times New Roman" w:cs="Times New Roman"/>
+          <w:sz w:val="18"/>
+          <w:szCs w:val="18"/>
+        </w:rPr>
+        <w:t xml:space="preserve">, we need a </w:t>
+      </w:r>
+      <w:r>
+        <w:rPr>
+          <w:rFonts w:ascii="Times New Roman" w:hAnsi="Times New Roman" w:cs="Times New Roman"/>
+          <w:sz w:val="18"/>
+          <w:szCs w:val="18"/>
+        </w:rPr>
+        <w:t xml:space="preserve">feature which can get the cost from </w:t>
+      </w:r>
+      <w:r>
+        <w:rPr>
+          <w:rFonts w:ascii="Times New Roman" w:hAnsi="Times New Roman" w:cs="Times New Roman"/>
+          <w:i/>
+          <w:iCs/>
+          <w:sz w:val="18"/>
+          <w:szCs w:val="18"/>
+        </w:rPr>
+        <w:t>W</w:t>
+      </w:r>
+      <w:r>
+        <w:rPr>
+          <w:rFonts w:ascii="Times New Roman" w:hAnsi="Times New Roman" w:cs="Times New Roman"/>
+          <w:i/>
+          <w:iCs/>
+          <w:sz w:val="18"/>
+          <w:szCs w:val="18"/>
+        </w:rPr>
+        <w:t>ifi</w:t>
+      </w:r>
+      <w:r>
+        <w:rPr>
+          <w:rFonts w:ascii="Times New Roman" w:hAnsi="Times New Roman" w:cs="Times New Roman"/>
+          <w:i/>
+          <w:iCs/>
+          <w:sz w:val="18"/>
+          <w:szCs w:val="18"/>
+        </w:rPr>
+        <w:t>Modem</w:t>
+      </w:r>
+      <w:r>
+        <w:rPr>
+          <w:rFonts w:ascii="Times New Roman" w:hAnsi="Times New Roman" w:cs="Times New Roman"/>
+          <w:sz w:val="18"/>
+          <w:szCs w:val="18"/>
+        </w:rPr>
+        <w:t xml:space="preserve">. Therefore, we create a </w:t>
+      </w:r>
+      <w:r>
+        <w:rPr>
+          <w:rFonts w:ascii="Times New Roman" w:hAnsi="Times New Roman" w:cs="Times New Roman"/>
+          <w:i/>
+          <w:iCs/>
+          <w:sz w:val="18"/>
+          <w:szCs w:val="18"/>
+        </w:rPr>
+        <w:t>FeeFinder</w:t>
+      </w:r>
+      <w:r>
+        <w:rPr>
+          <w:rFonts w:ascii="Times New Roman" w:hAnsi="Times New Roman" w:cs="Times New Roman"/>
+          <w:sz w:val="18"/>
+          <w:szCs w:val="18"/>
+        </w:rPr>
+        <w:t xml:space="preserve"> class to handle this feature. Without this class, simulation class will directly connect to WIFI Modem. However, if there are any problem happened with the WIFI system, our simulation system will be affected. By creating the FeeFinder class, simulation can use this class to connect to WIFI Modem. Therefore, even the WIFI Modem has any problem, th</w:t>
+      </w:r>
+      <w:r>
+        <w:rPr>
+          <w:rFonts w:ascii="Times New Roman" w:hAnsi="Times New Roman" w:cs="Times New Roman"/>
+          <w:sz w:val="18"/>
+          <w:szCs w:val="18"/>
+        </w:rPr>
+        <w:t xml:space="preserve">e </w:t>
+      </w:r>
+      <w:r>
+        <w:rPr>
+          <w:rFonts w:ascii="Times New Roman" w:hAnsi="Times New Roman" w:cs="Times New Roman"/>
+          <w:i/>
+          <w:iCs/>
+          <w:sz w:val="18"/>
+          <w:szCs w:val="18"/>
+        </w:rPr>
+        <w:t>S</w:t>
+      </w:r>
+      <w:r>
+        <w:rPr>
+          <w:rFonts w:ascii="Times New Roman" w:hAnsi="Times New Roman" w:cs="Times New Roman"/>
+          <w:i/>
+          <w:iCs/>
+          <w:sz w:val="18"/>
+          <w:szCs w:val="18"/>
+        </w:rPr>
+        <w:t xml:space="preserve">imulation </w:t>
+      </w:r>
+      <w:r>
+        <w:rPr>
+          <w:rFonts w:ascii="Times New Roman" w:hAnsi="Times New Roman" w:cs="Times New Roman"/>
+          <w:sz w:val="18"/>
+          <w:szCs w:val="18"/>
+        </w:rPr>
+        <w:t>class will not be interrupted.</w:t>
+      </w:r>
+      <w:r>
+        <w:rPr>
+          <w:rFonts w:ascii="Times New Roman" w:hAnsi="Times New Roman" w:cs="Times New Roman"/>
+          <w:sz w:val="18"/>
+          <w:szCs w:val="18"/>
+        </w:rPr>
+        <w:t xml:space="preserve"> </w:t>
+      </w:r>
+      <w:r>
+        <w:rPr>
+          <w:rFonts w:ascii="Times New Roman" w:hAnsi="Times New Roman" w:cs="Times New Roman"/>
+          <w:sz w:val="18"/>
+          <w:szCs w:val="18"/>
+        </w:rPr>
+        <w:t xml:space="preserve">This class try to meet </w:t>
+      </w:r>
+      <w:r>
+        <w:rPr>
+          <w:rFonts w:ascii="Times New Roman" w:hAnsi="Times New Roman" w:cs="Times New Roman"/>
+          <w:b/>
+          <w:bCs/>
+          <w:sz w:val="18"/>
+          <w:szCs w:val="18"/>
+        </w:rPr>
+        <w:t xml:space="preserve">Indirection </w:t>
+      </w:r>
+      <w:r>
+        <w:rPr>
+          <w:rFonts w:ascii="Times New Roman" w:hAnsi="Times New Roman" w:cs="Times New Roman"/>
+          <w:sz w:val="18"/>
+          <w:szCs w:val="18"/>
+        </w:rPr>
+        <w:t xml:space="preserve">of </w:t>
+      </w:r>
+      <w:r>
+        <w:rPr>
+          <w:rFonts w:ascii="Times New Roman" w:hAnsi="Times New Roman" w:cs="Times New Roman"/>
+          <w:b/>
+          <w:bCs/>
+          <w:sz w:val="18"/>
+          <w:szCs w:val="18"/>
+        </w:rPr>
+        <w:t>GRASP</w:t>
+      </w:r>
+      <w:r>
+        <w:rPr>
+          <w:rFonts w:ascii="Times New Roman" w:hAnsi="Times New Roman" w:cs="Times New Roman"/>
+          <w:sz w:val="18"/>
+          <w:szCs w:val="18"/>
+        </w:rPr>
+        <w:t xml:space="preserve">. It can prevent the directly coupling between </w:t>
+      </w:r>
+      <w:r>
+        <w:rPr>
+          <w:rFonts w:ascii="Times New Roman" w:hAnsi="Times New Roman" w:cs="Times New Roman"/>
+          <w:i/>
+          <w:iCs/>
+          <w:sz w:val="18"/>
+          <w:szCs w:val="18"/>
+        </w:rPr>
+        <w:t>W</w:t>
+      </w:r>
+      <w:r>
+        <w:rPr>
+          <w:rFonts w:ascii="Times New Roman" w:hAnsi="Times New Roman" w:cs="Times New Roman"/>
+          <w:i/>
+          <w:iCs/>
+          <w:sz w:val="18"/>
+          <w:szCs w:val="18"/>
+        </w:rPr>
+        <w:t>ifi</w:t>
+      </w:r>
+      <w:r>
+        <w:rPr>
+          <w:rFonts w:ascii="Times New Roman" w:hAnsi="Times New Roman" w:cs="Times New Roman"/>
+          <w:i/>
+          <w:iCs/>
+          <w:sz w:val="18"/>
+          <w:szCs w:val="18"/>
+        </w:rPr>
+        <w:t>Modem</w:t>
+      </w:r>
+      <w:r>
+        <w:rPr>
+          <w:rFonts w:ascii="Times New Roman" w:hAnsi="Times New Roman" w:cs="Times New Roman"/>
+          <w:sz w:val="18"/>
+          <w:szCs w:val="18"/>
+        </w:rPr>
+        <w:t xml:space="preserve"> class and </w:t>
+      </w:r>
+      <w:r>
+        <w:rPr>
+          <w:rFonts w:ascii="Times New Roman" w:hAnsi="Times New Roman" w:cs="Times New Roman"/>
+          <w:i/>
+          <w:iCs/>
+          <w:sz w:val="18"/>
+          <w:szCs w:val="18"/>
+        </w:rPr>
+        <w:t>Simulation</w:t>
+      </w:r>
+      <w:r>
+        <w:rPr>
+          <w:rFonts w:ascii="Times New Roman" w:hAnsi="Times New Roman" w:cs="Times New Roman"/>
+          <w:sz w:val="18"/>
+          <w:szCs w:val="18"/>
+        </w:rPr>
+        <w:t xml:space="preserve"> class</w:t>
+      </w:r>
+      <w:r>
+        <w:rPr>
+          <w:rFonts w:ascii="Times New Roman" w:hAnsi="Times New Roman" w:cs="Times New Roman"/>
+          <w:sz w:val="18"/>
+          <w:szCs w:val="18"/>
+        </w:rPr>
+        <w:t>. Because of this, we can decrease the coupling of whole system.</w:t>
+      </w:r>
+    </w:p>
+    <w:p>
+      <w:pPr>
+        <w:ind w:left="360"/>
+        <w:rPr>
+          <w:rFonts w:ascii="Times New Roman" w:hAnsi="Times New Roman" w:cs="Times New Roman"/>
+          <w:sz w:val="18"/>
+          <w:szCs w:val="18"/>
+        </w:rPr>
+      </w:pPr>
+    </w:p>
+    <w:p>
+      <w:pPr>
+        <w:ind w:left="360"/>
+        <w:rPr>
+          <w:rFonts w:ascii="Times New Roman" w:hAnsi="Times New Roman" w:cs="Times New Roman" w:hint="eastAsia"/>
+          <w:sz w:val="18"/>
+          <w:szCs w:val="18"/>
+        </w:rPr>
+      </w:pPr>
+      <w:r>
+        <w:rPr>
+          <w:rFonts w:ascii="Times New Roman" w:hAnsi="Times New Roman" w:cs="Times New Roman" w:hint="eastAsia"/>
+          <w:sz w:val="18"/>
+          <w:szCs w:val="18"/>
+        </w:rPr>
+        <w:t>F</w:t>
+      </w:r>
+      <w:r>
+        <w:rPr>
+          <w:rFonts w:ascii="Times New Roman" w:hAnsi="Times New Roman" w:cs="Times New Roman"/>
+          <w:sz w:val="18"/>
+          <w:szCs w:val="18"/>
+        </w:rPr>
+        <w:t xml:space="preserve">or StatisticsRecorder, </w:t>
+      </w:r>
+      <w:r>
+        <w:rPr>
+          <w:rFonts w:ascii="Times New Roman" w:hAnsi="Times New Roman" w:cs="Times New Roman"/>
+          <w:sz w:val="18"/>
+          <w:szCs w:val="18"/>
+        </w:rPr>
+        <w:t xml:space="preserve">this class is used for </w:t>
+      </w:r>
+      <w:r>
+        <w:rPr>
+          <w:rFonts w:ascii="Times New Roman" w:hAnsi="Times New Roman" w:cs="Times New Roman"/>
+          <w:sz w:val="18"/>
+          <w:szCs w:val="18"/>
+        </w:rPr>
+        <w:t>doing</w:t>
+      </w:r>
+      <w:r>
+        <w:rPr>
+          <w:rFonts w:ascii="Times New Roman" w:hAnsi="Times New Roman" w:cs="Times New Roman"/>
+          <w:sz w:val="18"/>
+          <w:szCs w:val="18"/>
+        </w:rPr>
+        <w:t xml:space="preserve"> the record of all the information we need</w:t>
+      </w:r>
+      <w:r>
+        <w:rPr>
+          <w:rFonts w:ascii="Times New Roman" w:hAnsi="Times New Roman" w:cs="Times New Roman"/>
+          <w:sz w:val="18"/>
+          <w:szCs w:val="18"/>
+        </w:rPr>
+        <w:t xml:space="preserve"> in the current situation. This class is trying to achieve the </w:t>
+      </w:r>
+      <w:r>
+        <w:rPr>
+          <w:rFonts w:ascii="Times New Roman" w:hAnsi="Times New Roman" w:cs="Times New Roman"/>
+          <w:b/>
+          <w:bCs/>
+          <w:sz w:val="18"/>
+          <w:szCs w:val="18"/>
+        </w:rPr>
+        <w:t>High Cohesion</w:t>
+      </w:r>
+      <w:r>
+        <w:rPr>
+          <w:rFonts w:ascii="Times New Roman" w:hAnsi="Times New Roman" w:cs="Times New Roman"/>
+          <w:sz w:val="18"/>
+          <w:szCs w:val="18"/>
+        </w:rPr>
+        <w:t xml:space="preserve"> of </w:t>
+      </w:r>
+      <w:r>
+        <w:rPr>
+          <w:rFonts w:ascii="Times New Roman" w:hAnsi="Times New Roman" w:cs="Times New Roman"/>
+          <w:b/>
+          <w:bCs/>
+          <w:sz w:val="18"/>
+          <w:szCs w:val="18"/>
+        </w:rPr>
+        <w:t>GRASP</w:t>
+      </w:r>
+      <w:r>
+        <w:rPr>
+          <w:rFonts w:ascii="Times New Roman" w:hAnsi="Times New Roman" w:cs="Times New Roman"/>
+          <w:sz w:val="18"/>
+          <w:szCs w:val="18"/>
+        </w:rPr>
+        <w:t xml:space="preserve">. </w:t>
+      </w:r>
+      <w:r>
+        <w:rPr>
+          <w:rFonts w:ascii="Times New Roman" w:hAnsi="Times New Roman" w:cs="Times New Roman"/>
+          <w:sz w:val="18"/>
+          <w:szCs w:val="18"/>
+        </w:rPr>
+        <w:t>T</w:t>
+      </w:r>
+      <w:r>
+        <w:rPr>
+          <w:rFonts w:ascii="Times New Roman" w:hAnsi="Times New Roman" w:cs="Times New Roman" w:hint="eastAsia"/>
+          <w:sz w:val="18"/>
+          <w:szCs w:val="18"/>
+        </w:rPr>
+        <w:t>his</w:t>
+      </w:r>
+      <w:r>
+        <w:rPr>
+          <w:rFonts w:ascii="Times New Roman" w:hAnsi="Times New Roman" w:cs="Times New Roman"/>
+          <w:sz w:val="18"/>
+          <w:szCs w:val="18"/>
+        </w:rPr>
+        <w:t xml:space="preserve"> design can help the </w:t>
+      </w:r>
+      <w:r>
+        <w:rPr>
+          <w:rFonts w:ascii="Times New Roman" w:hAnsi="Times New Roman" w:cs="Times New Roman" w:hint="eastAsia"/>
+          <w:sz w:val="18"/>
+          <w:szCs w:val="18"/>
+        </w:rPr>
+        <w:t>pr</w:t>
+      </w:r>
+      <w:r>
+        <w:rPr>
+          <w:rFonts w:ascii="Times New Roman" w:hAnsi="Times New Roman" w:cs="Times New Roman"/>
+          <w:sz w:val="18"/>
+          <w:szCs w:val="18"/>
+        </w:rPr>
+        <w:t xml:space="preserve">ogrammer easily add new record things into the system without changing the whole system. In the source code, record is been done by </w:t>
+      </w:r>
+      <w:r>
+        <w:rPr>
+          <w:rFonts w:ascii="Times New Roman" w:hAnsi="Times New Roman" w:cs="Times New Roman"/>
+          <w:i/>
+          <w:iCs/>
+          <w:sz w:val="18"/>
+          <w:szCs w:val="18"/>
+        </w:rPr>
+        <w:t>Simulation</w:t>
+      </w:r>
+      <w:r>
+        <w:rPr>
+          <w:rFonts w:ascii="Times New Roman" w:hAnsi="Times New Roman" w:cs="Times New Roman"/>
+          <w:sz w:val="18"/>
+          <w:szCs w:val="18"/>
+        </w:rPr>
+        <w:t>. We think the source code design</w:t>
+      </w:r>
+    </w:p>
+    <w:p>
+      <w:pPr>
+        <w:ind w:left="360"/>
+        <w:rPr>
+          <w:rFonts w:ascii="Times New Roman" w:hAnsi="Times New Roman" w:cs="Times New Roman"/>
+          <w:sz w:val="18"/>
+          <w:szCs w:val="18"/>
+        </w:rPr>
+      </w:pPr>
+    </w:p>
+    <w:p>
+      <w:pPr>
+        <w:ind w:left="360"/>
+        <w:rPr>
+          <w:rFonts w:ascii="Times New Roman" w:hAnsi="Times New Roman" w:cs="Times New Roman" w:hint="eastAsia"/>
+          <w:sz w:val="18"/>
+          <w:szCs w:val="18"/>
+        </w:rPr>
+      </w:pPr>
+    </w:p>
+    <w:p>
+      <w:pPr>
+        <w:ind w:left="360"/>
+        <w:rPr>
+          <w:rFonts w:ascii="Times New Roman" w:hAnsi="Times New Roman" w:cs="Times New Roman"/>
+          <w:sz w:val="18"/>
+          <w:szCs w:val="18"/>
+        </w:rPr>
+      </w:pPr>
+    </w:p>
+    <w:p>
+      <w:pPr>
+        <w:ind w:left="360"/>
+        <w:rPr>
+          <w:rFonts w:ascii="Times New Roman" w:hAnsi="Times New Roman" w:cs="Times New Roman" w:hint="eastAsia"/>
           <w:sz w:val="18"/>
           <w:szCs w:val="18"/>
         </w:rPr>

</xml_diff>